<commit_message>
improved minor typo in (2b)
</commit_message>
<xml_diff>
--- a/EXERCISES/SiSy_exer4_foutran/SiSy_exer4_foutran_solution.docx
+++ b/EXERCISES/SiSy_exer4_foutran/SiSy_exer4_foutran_solution.docx
@@ -195,7 +195,16 @@
           <w:b/>
           <w:lang w:val="en-GB"/>
         </w:rPr>
-        <w:t xml:space="preserve"> 1  </w:t>
+        <w:t xml:space="preserve"> </w:t>
+      </w:r>
+      <w:proofErr w:type="gramStart"/>
+      <w:r>
+        <w:rPr>
+          <w:rFonts w:ascii="Arial" w:hAnsi="Arial" w:cs="Arial"/>
+          <w:b/>
+          <w:lang w:val="en-GB"/>
+        </w:rPr>
+        <w:t xml:space="preserve">1  </w:t>
       </w:r>
       <w:r>
         <w:rPr>
@@ -203,7 +212,16 @@
           <w:i/>
           <w:lang w:val="en-GB"/>
         </w:rPr>
-        <w:t xml:space="preserve">Decaying or Fading Exponential Function   </w:t>
+        <w:t>Decaying</w:t>
+      </w:r>
+      <w:proofErr w:type="gramEnd"/>
+      <w:r>
+        <w:rPr>
+          <w:rFonts w:ascii="Arial" w:hAnsi="Arial" w:cs="Arial"/>
+          <w:i/>
+          <w:lang w:val="en-GB"/>
+        </w:rPr>
+        <w:t xml:space="preserve"> or Fading Exponential Function   </w:t>
       </w:r>
     </w:p>
     <w:p>
@@ -291,10 +309,10 @@
             <v:path o:extrusionok="f" gradientshapeok="t" o:connecttype="rect"/>
             <o:lock v:ext="edit" aspectratio="t"/>
           </v:shapetype>
-          <v:shape id="_x0000_i1025" type="#_x0000_t75" style="width:248.2pt;height:33pt" o:ole="">
+          <v:shape id="_x0000_i1025" type="#_x0000_t75" style="width:248.1pt;height:33.05pt" o:ole="">
             <v:imagedata r:id="rId9" o:title=""/>
           </v:shape>
-          <o:OLEObject Type="Embed" ProgID="Equation.3" ShapeID="_x0000_i1025" DrawAspect="Content" ObjectID="_1668371322" r:id="rId10"/>
+          <o:OLEObject Type="Embed" ProgID="Equation.3" ShapeID="_x0000_i1025" DrawAspect="Content" ObjectID="_1672042697" r:id="rId10"/>
         </w:object>
       </w:r>
     </w:p>
@@ -951,7 +969,7 @@
           </mc:Choice>
           <mc:Fallback>
             <w:pict>
-              <v:line w14:anchorId="342843FD" id="Gerade Verbindung 624" o:spid="_x0000_s1026" style="position:absolute;z-index:251660288;visibility:visible;mso-wrap-style:square;mso-width-percent:0;mso-height-percent:0;mso-wrap-distance-left:9pt;mso-wrap-distance-top:0;mso-wrap-distance-right:9pt;mso-wrap-distance-bottom:0;mso-position-horizontal:absolute;mso-position-horizontal-relative:text;mso-position-vertical:absolute;mso-position-vertical-relative:text;mso-width-percent:0;mso-height-percent:0;mso-width-relative:page;mso-height-relative:page" from="89.05pt,13.15pt" to="89.05pt,112.15pt" o:gfxdata="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" strokecolor="blue" strokeweight="2pt">
+              <v:line w14:anchorId="52C03D21" id="Gerade Verbindung 624" o:spid="_x0000_s1026" style="position:absolute;z-index:251660288;visibility:visible;mso-wrap-style:square;mso-width-percent:0;mso-height-percent:0;mso-wrap-distance-left:9pt;mso-wrap-distance-top:0;mso-wrap-distance-right:9pt;mso-wrap-distance-bottom:0;mso-position-horizontal:absolute;mso-position-horizontal-relative:text;mso-position-vertical:absolute;mso-position-vertical-relative:text;mso-width-percent:0;mso-height-percent:0;mso-width-relative:page;mso-height-relative:page" from="89.05pt,13.15pt" to="89.05pt,112.15pt" o:gfxdata="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" strokecolor="blue" strokeweight="2pt">
                 <v:stroke startarrow="open" endarrow="open"/>
               </v:line>
             </w:pict>
@@ -1030,7 +1048,7 @@
           </mc:Choice>
           <mc:Fallback>
             <w:pict>
-              <v:line w14:anchorId="65154E1C" id="Gerade Verbindung 625" o:spid="_x0000_s1026" style="position:absolute;z-index:251661312;visibility:visible;mso-wrap-style:square;mso-width-percent:0;mso-height-percent:0;mso-wrap-distance-left:9pt;mso-wrap-distance-top:0;mso-wrap-distance-right:9pt;mso-wrap-distance-bottom:0;mso-position-horizontal:absolute;mso-position-horizontal-relative:text;mso-position-vertical:absolute;mso-position-vertical-relative:text;mso-width-percent:0;mso-height-percent:0;mso-width-relative:page;mso-height-relative:page" from="46.3pt,14.55pt" to="46.3pt,166.8pt" o:gfxdata="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" strokecolor="navy"/>
+              <v:line w14:anchorId="5A8C7612" id="Gerade Verbindung 625" o:spid="_x0000_s1026" style="position:absolute;z-index:251661312;visibility:visible;mso-wrap-style:square;mso-width-percent:0;mso-height-percent:0;mso-wrap-distance-left:9pt;mso-wrap-distance-top:0;mso-wrap-distance-right:9pt;mso-wrap-distance-bottom:0;mso-position-horizontal:absolute;mso-position-horizontal-relative:text;mso-position-vertical:absolute;mso-position-vertical-relative:text;mso-width-percent:0;mso-height-percent:0;mso-width-relative:page;mso-height-relative:page" from="46.3pt,14.55pt" to="46.3pt,166.8pt" o:gfxdata="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" strokecolor="navy"/>
             </w:pict>
           </mc:Fallback>
         </mc:AlternateContent>
@@ -2324,15 +2342,75 @@
           <w:sz w:val="22"/>
           <w:szCs w:val="22"/>
         </w:rPr>
-        <w:t xml:space="preserve">60Hz  =  </w:t>
-      </w:r>
-      <w:r>
-        <w:rPr>
-          <w:rFonts w:ascii="Arial" w:hAnsi="Arial" w:cs="Arial"/>
-          <w:sz w:val="22"/>
-          <w:szCs w:val="22"/>
-        </w:rPr>
-        <w:t xml:space="preserve">2.30 Hz </w:t>
+        <w:t>60</w:t>
+      </w:r>
+      <w:proofErr w:type="gramStart"/>
+      <w:r>
+        <w:rPr>
+          <w:rFonts w:ascii="Arial" w:hAnsi="Arial" w:cs="Arial"/>
+          <w:sz w:val="22"/>
+          <w:szCs w:val="22"/>
+        </w:rPr>
+        <w:t>Hz  =</w:t>
+      </w:r>
+      <w:proofErr w:type="gramEnd"/>
+      <w:r>
+        <w:rPr>
+          <w:rFonts w:ascii="Arial" w:hAnsi="Arial" w:cs="Arial"/>
+          <w:sz w:val="22"/>
+          <w:szCs w:val="22"/>
+        </w:rPr>
+        <w:t xml:space="preserve">  </w:t>
+      </w:r>
+      <w:r>
+        <w:rPr>
+          <w:rFonts w:ascii="Arial" w:hAnsi="Arial" w:cs="Arial"/>
+          <w:sz w:val="22"/>
+          <w:szCs w:val="22"/>
+        </w:rPr>
+        <w:t>2</w:t>
+      </w:r>
+      <w:r>
+        <w:rPr>
+          <w:rFonts w:ascii="Arial" w:hAnsi="Arial" w:cs="Arial"/>
+          <w:sz w:val="22"/>
+          <w:szCs w:val="22"/>
+        </w:rPr>
+        <w:t>.</w:t>
+      </w:r>
+      <w:bookmarkStart w:id="0" w:name="_GoBack"/>
+      <w:bookmarkEnd w:id="0"/>
+      <w:r>
+        <w:rPr>
+          <w:rFonts w:ascii="Arial" w:hAnsi="Arial" w:cs="Arial"/>
+          <w:sz w:val="22"/>
+          <w:szCs w:val="22"/>
+        </w:rPr>
+        <w:t>(</w:t>
+      </w:r>
+      <w:r>
+        <w:rPr>
+          <w:rFonts w:ascii="Arial" w:hAnsi="Arial" w:cs="Arial"/>
+          <w:sz w:val="22"/>
+          <w:szCs w:val="22"/>
+        </w:rPr>
+        <w:t>30</w:t>
+      </w:r>
+      <w:r>
+        <w:rPr>
+          <w:rFonts w:ascii="Arial" w:hAnsi="Arial" w:cs="Arial"/>
+          <w:sz w:val="22"/>
+          <w:szCs w:val="22"/>
+        </w:rPr>
+        <w:t>)</w:t>
+      </w:r>
+      <w:r>
+        <w:rPr>
+          <w:rFonts w:ascii="Arial" w:hAnsi="Arial" w:cs="Arial"/>
+          <w:sz w:val="22"/>
+          <w:szCs w:val="22"/>
+        </w:rPr>
+        <w:t xml:space="preserve"> Hz </w:t>
       </w:r>
     </w:p>
     <w:p>
@@ -2874,7 +2952,7 @@
           <v:shape id="_x0000_i1026" type="#_x0000_t75" style="width:114pt;height:17.25pt" o:ole="">
             <v:imagedata r:id="rId15" o:title=""/>
           </v:shape>
-          <o:OLEObject Type="Embed" ProgID="Equation.3" ShapeID="_x0000_i1026" DrawAspect="Content" ObjectID="_1668371323" r:id="rId16"/>
+          <o:OLEObject Type="Embed" ProgID="Equation.3" ShapeID="_x0000_i1026" DrawAspect="Content" ObjectID="_1672042698" r:id="rId16"/>
         </w:object>
       </w:r>
     </w:p>
@@ -2941,10 +3019,10 @@
           <w:szCs w:val="22"/>
         </w:rPr>
         <w:object w:dxaOrig="2140" w:dyaOrig="360">
-          <v:shape id="_x0000_i1027" type="#_x0000_t75" style="width:107.2pt;height:18pt" o:ole="">
+          <v:shape id="_x0000_i1027" type="#_x0000_t75" style="width:107.15pt;height:17.95pt" o:ole="">
             <v:imagedata r:id="rId17" o:title=""/>
           </v:shape>
-          <o:OLEObject Type="Embed" ProgID="Equation.3" ShapeID="_x0000_i1027" DrawAspect="Content" ObjectID="_1668371324" r:id="rId18"/>
+          <o:OLEObject Type="Embed" ProgID="Equation.3" ShapeID="_x0000_i1027" DrawAspect="Content" ObjectID="_1672042699" r:id="rId18"/>
         </w:object>
       </w:r>
     </w:p>
@@ -3004,10 +3082,10 @@
           <w:szCs w:val="22"/>
         </w:rPr>
         <w:object w:dxaOrig="1600" w:dyaOrig="660">
-          <v:shape id="_x0000_i1028" type="#_x0000_t75" style="width:80.25pt;height:33pt" o:ole="">
+          <v:shape id="_x0000_i1028" type="#_x0000_t75" style="width:80.25pt;height:33.05pt" o:ole="">
             <v:imagedata r:id="rId19" o:title=""/>
           </v:shape>
-          <o:OLEObject Type="Embed" ProgID="Equation.3" ShapeID="_x0000_i1028" DrawAspect="Content" ObjectID="_1668371325" r:id="rId20"/>
+          <o:OLEObject Type="Embed" ProgID="Equation.3" ShapeID="_x0000_i1028" DrawAspect="Content" ObjectID="_1672042700" r:id="rId20"/>
         </w:object>
       </w:r>
       <w:r>
@@ -3055,10 +3133,10 @@
           <w:szCs w:val="22"/>
         </w:rPr>
         <w:object w:dxaOrig="1780" w:dyaOrig="700">
-          <v:shape id="_x0000_i1029" type="#_x0000_t75" style="width:89.25pt;height:35.25pt" o:ole="">
+          <v:shape id="_x0000_i1029" type="#_x0000_t75" style="width:89.25pt;height:35.15pt" o:ole="">
             <v:imagedata r:id="rId21" o:title=""/>
           </v:shape>
-          <o:OLEObject Type="Embed" ProgID="Equation.3" ShapeID="_x0000_i1029" DrawAspect="Content" ObjectID="_1668371326" r:id="rId22"/>
+          <o:OLEObject Type="Embed" ProgID="Equation.3" ShapeID="_x0000_i1029" DrawAspect="Content" ObjectID="_1672042701" r:id="rId22"/>
         </w:object>
       </w:r>
     </w:p>
@@ -3139,10 +3217,10 @@
           <w:szCs w:val="22"/>
         </w:rPr>
         <w:object w:dxaOrig="9600" w:dyaOrig="360">
-          <v:shape id="_x0000_i1030" type="#_x0000_t75" style="width:480pt;height:18pt" o:ole="">
+          <v:shape id="_x0000_i1030" type="#_x0000_t75" style="width:479.9pt;height:17.95pt" o:ole="">
             <v:imagedata r:id="rId23" o:title=""/>
           </v:shape>
-          <o:OLEObject Type="Embed" ProgID="Equation.3" ShapeID="_x0000_i1030" DrawAspect="Content" ObjectID="_1668371327" r:id="rId24"/>
+          <o:OLEObject Type="Embed" ProgID="Equation.3" ShapeID="_x0000_i1030" DrawAspect="Content" ObjectID="_1672042702" r:id="rId24"/>
         </w:object>
       </w:r>
     </w:p>
@@ -3163,10 +3241,10 @@
           <w:szCs w:val="22"/>
         </w:rPr>
         <w:object w:dxaOrig="5000" w:dyaOrig="620">
-          <v:shape id="_x0000_i1031" type="#_x0000_t75" style="width:249.75pt;height:30.75pt" o:ole="">
+          <v:shape id="_x0000_i1031" type="#_x0000_t75" style="width:249.75pt;height:30.7pt" o:ole="">
             <v:imagedata r:id="rId25" o:title=""/>
           </v:shape>
-          <o:OLEObject Type="Embed" ProgID="Equation.3" ShapeID="_x0000_i1031" DrawAspect="Content" ObjectID="_1668371328" r:id="rId26"/>
+          <o:OLEObject Type="Embed" ProgID="Equation.3" ShapeID="_x0000_i1031" DrawAspect="Content" ObjectID="_1672042703" r:id="rId26"/>
         </w:object>
       </w:r>
     </w:p>
@@ -3284,6 +3362,7 @@
                 <w:rFonts w:ascii="Cambria Math" w:hAnsi="Arial" w:cs="Arial"/>
                 <w:sz w:val="22"/>
                 <w:szCs w:val="22"/>
+                <w:lang w:val="en-US"/>
               </w:rPr>
               <m:t>1</m:t>
             </m:r>
@@ -3316,6 +3395,7 @@
             <w:rFonts w:ascii="Cambria Math" w:hAnsi="Arial" w:cs="Arial"/>
             <w:sz w:val="22"/>
             <w:szCs w:val="22"/>
+            <w:lang w:val="en-US"/>
           </w:rPr>
           <m:t>=</m:t>
         </m:r>
@@ -3336,6 +3416,7 @@
                 <w:rFonts w:ascii="Cambria Math" w:hAnsi="Arial" w:cs="Arial"/>
                 <w:sz w:val="22"/>
                 <w:szCs w:val="22"/>
+                <w:lang w:val="en-US"/>
               </w:rPr>
               <m:t>1</m:t>
             </m:r>
@@ -3346,6 +3427,7 @@
                 <w:rFonts w:ascii="Cambria Math" w:hAnsi="Arial" w:cs="Arial"/>
                 <w:sz w:val="22"/>
                 <w:szCs w:val="22"/>
+                <w:lang w:val="en-US"/>
               </w:rPr>
               <m:t>2</m:t>
             </m:r>
@@ -3392,6 +3474,7 @@
                     <w:rFonts w:ascii="Cambria Math" w:hAnsi="Arial" w:cs="Arial"/>
                     <w:sz w:val="22"/>
                     <w:szCs w:val="22"/>
+                    <w:lang w:val="en-US"/>
                   </w:rPr>
                   <m:t>1</m:t>
                 </m:r>
@@ -3422,6 +3505,7 @@
                     <w:rFonts w:ascii="Cambria Math" w:hAnsi="Arial" w:cs="Arial"/>
                     <w:sz w:val="22"/>
                     <w:szCs w:val="22"/>
+                    <w:lang w:val="en-US"/>
                   </w:rPr>
                   <m:t>-</m:t>
                 </m:r>
@@ -3452,6 +3536,7 @@
                         <w:rFonts w:ascii="Cambria Math" w:hAnsi="Arial" w:cs="Arial"/>
                         <w:sz w:val="22"/>
                         <w:szCs w:val="22"/>
+                        <w:lang w:val="en-US"/>
                       </w:rPr>
                       <m:t>0</m:t>
                     </m:r>
@@ -3472,6 +3557,7 @@
                 <w:rFonts w:ascii="Cambria Math" w:hAnsi="Arial" w:cs="Arial"/>
                 <w:sz w:val="22"/>
                 <w:szCs w:val="22"/>
+                <w:lang w:val="en-US"/>
               </w:rPr>
               <m:t>+</m:t>
             </m:r>
@@ -3502,6 +3588,7 @@
                     <w:rFonts w:ascii="Cambria Math" w:hAnsi="Arial" w:cs="Arial"/>
                     <w:sz w:val="22"/>
                     <w:szCs w:val="22"/>
+                    <w:lang w:val="en-US"/>
                   </w:rPr>
                   <m:t>1</m:t>
                 </m:r>
@@ -3525,7 +3612,16 @@
                     <w:sz w:val="22"/>
                     <w:szCs w:val="22"/>
                   </w:rPr>
-                  <m:t>ω+</m:t>
+                  <m:t>ω</m:t>
+                </m:r>
+                <m:r>
+                  <w:rPr>
+                    <w:rFonts w:ascii="Cambria Math" w:hAnsi="Arial" w:cs="Arial"/>
+                    <w:sz w:val="22"/>
+                    <w:szCs w:val="22"/>
+                    <w:lang w:val="en-US"/>
+                  </w:rPr>
+                  <m:t>+</m:t>
                 </m:r>
                 <m:sSub>
                   <m:sSubPr>
@@ -3554,6 +3650,7 @@
                         <w:rFonts w:ascii="Cambria Math" w:hAnsi="Arial" w:cs="Arial"/>
                         <w:sz w:val="22"/>
                         <w:szCs w:val="22"/>
+                        <w:lang w:val="en-US"/>
                       </w:rPr>
                       <m:t>0</m:t>
                     </m:r>
@@ -4076,8 +4173,6 @@
           </wp:inline>
         </w:drawing>
       </w:r>
-      <w:bookmarkStart w:id="0" w:name="_GoBack"/>
-      <w:bookmarkEnd w:id="0"/>
     </w:p>
     <w:p>
       <w:pPr>
@@ -4191,10 +4286,10 @@
           <w:szCs w:val="22"/>
         </w:rPr>
         <w:object w:dxaOrig="7020" w:dyaOrig="1320">
-          <v:shape id="_x0000_i1034" type="#_x0000_t75" style="width:351pt;height:66pt" o:ole="">
+          <v:shape id="_x0000_i1032" type="#_x0000_t75" style="width:351.05pt;height:66.1pt" o:ole="">
             <v:imagedata r:id="rId28" o:title=""/>
           </v:shape>
-          <o:OLEObject Type="Embed" ProgID="Equation.3" ShapeID="_x0000_i1034" DrawAspect="Content" ObjectID="_1668371329" r:id="rId29"/>
+          <o:OLEObject Type="Embed" ProgID="Equation.3" ShapeID="_x0000_i1032" DrawAspect="Content" ObjectID="_1672042704" r:id="rId29"/>
         </w:object>
       </w:r>
     </w:p>
@@ -4318,10 +4413,10 @@
           <w:szCs w:val="22"/>
         </w:rPr>
         <w:object w:dxaOrig="4700" w:dyaOrig="660">
-          <v:shape id="_x0000_i1035" type="#_x0000_t75" style="width:234.75pt;height:33pt" o:ole="">
+          <v:shape id="_x0000_i1033" type="#_x0000_t75" style="width:234.65pt;height:33.05pt" o:ole="">
             <v:imagedata r:id="rId30" o:title=""/>
           </v:shape>
-          <o:OLEObject Type="Embed" ProgID="Equation.3" ShapeID="_x0000_i1035" DrawAspect="Content" ObjectID="_1668371330" r:id="rId31"/>
+          <o:OLEObject Type="Embed" ProgID="Equation.3" ShapeID="_x0000_i1033" DrawAspect="Content" ObjectID="_1672042705" r:id="rId31"/>
         </w:object>
       </w:r>
       <w:r>
@@ -7371,6 +7466,7 @@
           <w:b/>
           <w:sz w:val="22"/>
           <w:szCs w:val="22"/>
+          <w:lang w:val="en-US"/>
         </w:rPr>
       </w:pPr>
       <w:r>
@@ -7379,6 +7475,7 @@
           <w:b/>
           <w:sz w:val="22"/>
           <w:szCs w:val="22"/>
+          <w:lang w:val="en-US"/>
         </w:rPr>
         <w:t xml:space="preserve">(c) </w:t>
       </w:r>
@@ -7514,16 +7611,36 @@
           <w:szCs w:val="22"/>
           <w:lang w:val="en-GB"/>
         </w:rPr>
-        <w:t>(t)</w:t>
-      </w:r>
-      <w:r>
-        <w:rPr>
-          <w:rFonts w:ascii="Arial" w:hAnsi="Arial" w:cs="Arial"/>
-          <w:sz w:val="22"/>
-          <w:szCs w:val="22"/>
-          <w:lang w:val="en-GB"/>
-        </w:rPr>
-        <w:t xml:space="preserve"> . </w:t>
+        <w:t>(t</w:t>
+      </w:r>
+      <w:proofErr w:type="gramStart"/>
+      <w:r>
+        <w:rPr>
+          <w:rFonts w:ascii="Arial" w:hAnsi="Arial" w:cs="Arial"/>
+          <w:sz w:val="22"/>
+          <w:szCs w:val="22"/>
+          <w:lang w:val="en-GB"/>
+        </w:rPr>
+        <w:t>)</w:t>
+      </w:r>
+      <w:r>
+        <w:rPr>
+          <w:rFonts w:ascii="Arial" w:hAnsi="Arial" w:cs="Arial"/>
+          <w:sz w:val="22"/>
+          <w:szCs w:val="22"/>
+          <w:lang w:val="en-GB"/>
+        </w:rPr>
+        <w:t xml:space="preserve"> .</w:t>
+      </w:r>
+      <w:proofErr w:type="gramEnd"/>
+      <w:r>
+        <w:rPr>
+          <w:rFonts w:ascii="Arial" w:hAnsi="Arial" w:cs="Arial"/>
+          <w:sz w:val="22"/>
+          <w:szCs w:val="22"/>
+          <w:lang w:val="en-GB"/>
+        </w:rPr>
+        <w:t xml:space="preserve"> </w:t>
       </w:r>
     </w:p>
     <w:p>
@@ -11624,10 +11741,10 @@
                 <w:szCs w:val="22"/>
               </w:rPr>
               <w:object w:dxaOrig="480" w:dyaOrig="340">
-                <v:shape id="_x0000_i1036" type="#_x0000_t75" style="width:24pt;height:17.25pt" o:ole="">
+                <v:shape id="_x0000_i1034" type="#_x0000_t75" style="width:24.1pt;height:17.25pt" o:ole="">
                   <v:imagedata r:id="rId32" o:title=""/>
                 </v:shape>
-                <o:OLEObject Type="Embed" ProgID="Equation.3" ShapeID="_x0000_i1036" DrawAspect="Content" ObjectID="_1668371331" r:id="rId33"/>
+                <o:OLEObject Type="Embed" ProgID="Equation.3" ShapeID="_x0000_i1034" DrawAspect="Content" ObjectID="_1672042706" r:id="rId33"/>
               </w:object>
             </w:r>
           </w:p>
@@ -11712,7 +11829,7 @@
                 </mc:Choice>
                 <mc:Fallback>
                   <w:pict>
-                    <v:line w14:anchorId="015B9332" id="Gerade Verbindung 641" o:spid="_x0000_s1026" style="position:absolute;z-index:251667456;visibility:visible;mso-wrap-style:square;mso-width-percent:0;mso-height-percent:0;mso-wrap-distance-left:9pt;mso-wrap-distance-top:0;mso-wrap-distance-right:9pt;mso-wrap-distance-bottom:0;mso-position-horizontal:absolute;mso-position-horizontal-relative:text;mso-position-vertical:absolute;mso-position-vertical-relative:text;mso-width-percent:0;mso-height-percent:0;mso-width-relative:page;mso-height-relative:page" from="100.2pt,50.5pt" to="130pt,50.5pt" o:gfxdata="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" strokeweight="2pt">
+                    <v:line w14:anchorId="56377746" id="Gerade Verbindung 641" o:spid="_x0000_s1026" style="position:absolute;z-index:251667456;visibility:visible;mso-wrap-style:square;mso-width-percent:0;mso-height-percent:0;mso-wrap-distance-left:9pt;mso-wrap-distance-top:0;mso-wrap-distance-right:9pt;mso-wrap-distance-bottom:0;mso-position-horizontal:absolute;mso-position-horizontal-relative:text;mso-position-vertical:absolute;mso-position-vertical-relative:text;mso-width-percent:0;mso-height-percent:0;mso-width-relative:page;mso-height-relative:page" from="100.2pt,50.5pt" to="130pt,50.5pt" o:gfxdata="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" strokeweight="2pt">
                       <v:stroke startarrow="block" endarrow="block"/>
                     </v:line>
                   </w:pict>
@@ -11793,10 +11910,10 @@
                                       <w:szCs w:val="20"/>
                                     </w:rPr>
                                     <w:object w:dxaOrig="499" w:dyaOrig="340">
-                                      <v:shape id="_x0000_i1038" type="#_x0000_t75" style="width:24pt;height:16.5pt" o:ole="">
+                                      <v:shape id="_x0000_i1036" type="#_x0000_t75" style="width:24.1pt;height:16.5pt" o:ole="">
                                         <v:imagedata r:id="rId34" o:title=""/>
                                       </v:shape>
-                                      <o:OLEObject Type="Embed" ProgID="Equation.3" ShapeID="_x0000_i1038" DrawAspect="Content" ObjectID="_1668371345" r:id="rId35"/>
+                                      <o:OLEObject Type="Embed" ProgID="Equation.3" ShapeID="_x0000_i1036" DrawAspect="Content" ObjectID="_1672042720" r:id="rId35"/>
                                     </w:object>
                                   </w:r>
                                 </w:p>
@@ -11830,10 +11947,10 @@
                                 <w:szCs w:val="20"/>
                               </w:rPr>
                               <w:object w:dxaOrig="499" w:dyaOrig="340">
-                                <v:shape id="_x0000_i1038" type="#_x0000_t75" style="width:24pt;height:16.5pt" o:ole="">
+                                <v:shape id="_x0000_i1036" type="#_x0000_t75" style="width:24.1pt;height:16.5pt" o:ole="">
                                   <v:imagedata r:id="rId34" o:title=""/>
                                 </v:shape>
-                                <o:OLEObject Type="Embed" ProgID="Equation.3" ShapeID="_x0000_i1038" DrawAspect="Content" ObjectID="_1668371345" r:id="rId36"/>
+                                <o:OLEObject Type="Embed" ProgID="Equation.3" ShapeID="_x0000_i1036" DrawAspect="Content" ObjectID="_1672042720" r:id="rId36"/>
                               </w:object>
                             </w:r>
                           </w:p>
@@ -11924,10 +12041,10 @@
                 <w:szCs w:val="22"/>
               </w:rPr>
               <w:object w:dxaOrig="660" w:dyaOrig="340">
-                <v:shape id="_x0000_i1039" type="#_x0000_t75" style="width:33pt;height:17.25pt" o:ole="">
+                <v:shape id="_x0000_i1037" type="#_x0000_t75" style="width:33.05pt;height:17.25pt" o:ole="">
                   <v:imagedata r:id="rId38" o:title=""/>
                 </v:shape>
-                <o:OLEObject Type="Embed" ProgID="Equation.3" ShapeID="_x0000_i1039" DrawAspect="Content" ObjectID="_1668371332" r:id="rId39"/>
+                <o:OLEObject Type="Embed" ProgID="Equation.3" ShapeID="_x0000_i1037" DrawAspect="Content" ObjectID="_1672042707" r:id="rId39"/>
               </w:object>
             </w:r>
           </w:p>
@@ -12091,10 +12208,10 @@
                 <w:szCs w:val="22"/>
               </w:rPr>
               <w:object w:dxaOrig="1620" w:dyaOrig="680">
-                <v:shape id="_x0000_i1040" type="#_x0000_t75" style="width:81pt;height:34.5pt" o:ole="" filled="t" fillcolor="#969696">
+                <v:shape id="_x0000_i1038" type="#_x0000_t75" style="width:80.95pt;height:34.45pt" o:ole="" filled="t" fillcolor="#969696">
                   <v:imagedata r:id="rId41" o:title=""/>
                 </v:shape>
-                <o:OLEObject Type="Embed" ProgID="Equation.3" ShapeID="_x0000_i1040" DrawAspect="Content" ObjectID="_1668371333" r:id="rId42"/>
+                <o:OLEObject Type="Embed" ProgID="Equation.3" ShapeID="_x0000_i1038" DrawAspect="Content" ObjectID="_1672042708" r:id="rId42"/>
               </w:object>
             </w:r>
           </w:p>
@@ -12183,7 +12300,7 @@
                 </mc:Choice>
                 <mc:Fallback>
                   <w:pict>
-                    <v:rect w14:anchorId="04D7CE7C" id="Rechteck 639" o:spid="_x0000_s1026" style="position:absolute;margin-left:2.85pt;margin-top:3.15pt;width:219.55pt;height:122.15pt;z-index:251664384;visibility:visible;mso-wrap-style:square;mso-width-percent:0;mso-height-percent:0;mso-wrap-distance-left:9pt;mso-wrap-distance-top:0;mso-wrap-distance-right:9pt;mso-wrap-distance-bottom:0;mso-position-horizontal:absolute;mso-position-horizontal-relative:text;mso-position-vertical:absolute;mso-position-vertical-relative:text;mso-width-percent:0;mso-height-percent:0;mso-width-relative:page;mso-height-relative:page;v-text-anchor:top" o:gfxdata="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" filled="f" fillcolor="#969696" strokecolor="#969696" strokeweight="5pt"/>
+                    <v:rect w14:anchorId="4C516A0B" id="Rechteck 639" o:spid="_x0000_s1026" style="position:absolute;margin-left:2.85pt;margin-top:3.15pt;width:219.55pt;height:122.15pt;z-index:251664384;visibility:visible;mso-wrap-style:square;mso-width-percent:0;mso-height-percent:0;mso-wrap-distance-left:9pt;mso-wrap-distance-top:0;mso-wrap-distance-right:9pt;mso-wrap-distance-bottom:0;mso-position-horizontal:absolute;mso-position-horizontal-relative:text;mso-position-vertical:absolute;mso-position-vertical-relative:text;mso-width-percent:0;mso-height-percent:0;mso-width-relative:page;mso-height-relative:page;v-text-anchor:top" o:gfxdata="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" filled="f" fillcolor="#969696" strokecolor="#969696" strokeweight="5pt"/>
                   </w:pict>
                 </mc:Fallback>
               </mc:AlternateContent>
@@ -12288,10 +12405,10 @@
                 <w:szCs w:val="22"/>
               </w:rPr>
               <w:object w:dxaOrig="2220" w:dyaOrig="520">
-                <v:shape id="_x0000_i1041" type="#_x0000_t75" style="width:111pt;height:26.25pt" o:ole="">
+                <v:shape id="_x0000_i1039" type="#_x0000_t75" style="width:110.95pt;height:26.2pt" o:ole="">
                   <v:imagedata r:id="rId44" o:title=""/>
                 </v:shape>
-                <o:OLEObject Type="Embed" ProgID="Equation.3" ShapeID="_x0000_i1041" DrawAspect="Content" ObjectID="_1668371334" r:id="rId45"/>
+                <o:OLEObject Type="Embed" ProgID="Equation.3" ShapeID="_x0000_i1039" DrawAspect="Content" ObjectID="_1672042709" r:id="rId45"/>
               </w:object>
             </w:r>
           </w:p>
@@ -12531,10 +12648,10 @@
                 <w:szCs w:val="22"/>
               </w:rPr>
               <w:object w:dxaOrig="2580" w:dyaOrig="360">
-                <v:shape id="_x0000_i1042" type="#_x0000_t75" style="width:129pt;height:18pt" o:ole="" filled="t" fillcolor="#969696">
+                <v:shape id="_x0000_i1040" type="#_x0000_t75" style="width:128.9pt;height:17.95pt" o:ole="" filled="t" fillcolor="#969696">
                   <v:imagedata r:id="rId47" o:title=""/>
                 </v:shape>
-                <o:OLEObject Type="Embed" ProgID="Equation.3" ShapeID="_x0000_i1042" DrawAspect="Content" ObjectID="_1668371335" r:id="rId48"/>
+                <o:OLEObject Type="Embed" ProgID="Equation.3" ShapeID="_x0000_i1040" DrawAspect="Content" ObjectID="_1672042710" r:id="rId48"/>
               </w:object>
             </w:r>
           </w:p>
@@ -12637,10 +12754,10 @@
                 <w:szCs w:val="22"/>
               </w:rPr>
               <w:object w:dxaOrig="3580" w:dyaOrig="620">
-                <v:shape id="_x0000_i1043" type="#_x0000_t75" style="width:180.05pt;height:31.5pt" o:ole="" filled="t" fillcolor="#969696">
+                <v:shape id="_x0000_i1041" type="#_x0000_t75" style="width:180.1pt;height:31.4pt" o:ole="" filled="t" fillcolor="#969696">
                   <v:imagedata r:id="rId50" o:title=""/>
                 </v:shape>
-                <o:OLEObject Type="Embed" ProgID="Equation.3" ShapeID="_x0000_i1043" DrawAspect="Content" ObjectID="_1668371336" r:id="rId51"/>
+                <o:OLEObject Type="Embed" ProgID="Equation.3" ShapeID="_x0000_i1041" DrawAspect="Content" ObjectID="_1672042711" r:id="rId51"/>
               </w:object>
             </w:r>
           </w:p>
@@ -12729,7 +12846,7 @@
                 </mc:Choice>
                 <mc:Fallback>
                   <w:pict>
-                    <v:rect w14:anchorId="36BE92E5" id="Rechteck 638" o:spid="_x0000_s1026" style="position:absolute;margin-left:2.75pt;margin-top:3.95pt;width:201.25pt;height:116.55pt;z-index:251665408;visibility:visible;mso-wrap-style:square;mso-width-percent:0;mso-height-percent:0;mso-wrap-distance-left:9pt;mso-wrap-distance-top:0;mso-wrap-distance-right:9pt;mso-wrap-distance-bottom:0;mso-position-horizontal:absolute;mso-position-horizontal-relative:text;mso-position-vertical:absolute;mso-position-vertical-relative:text;mso-width-percent:0;mso-height-percent:0;mso-width-relative:page;mso-height-relative:page;v-text-anchor:top" o:gfxdata="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" filled="f" fillcolor="silver" strokecolor="#969696" strokeweight="5pt"/>
+                    <v:rect w14:anchorId="419F7781" id="Rechteck 638" o:spid="_x0000_s1026" style="position:absolute;margin-left:2.75pt;margin-top:3.95pt;width:201.25pt;height:116.55pt;z-index:251665408;visibility:visible;mso-wrap-style:square;mso-width-percent:0;mso-height-percent:0;mso-wrap-distance-left:9pt;mso-wrap-distance-top:0;mso-wrap-distance-right:9pt;mso-wrap-distance-bottom:0;mso-position-horizontal:absolute;mso-position-horizontal-relative:text;mso-position-vertical:absolute;mso-position-vertical-relative:text;mso-width-percent:0;mso-height-percent:0;mso-width-relative:page;mso-height-relative:page;v-text-anchor:top" o:gfxdata="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" filled="f" fillcolor="silver" strokecolor="#969696" strokeweight="5pt"/>
                   </w:pict>
                 </mc:Fallback>
               </mc:AlternateContent>
@@ -12942,10 +13059,10 @@
                 <w:szCs w:val="22"/>
               </w:rPr>
               <w:object w:dxaOrig="1579" w:dyaOrig="340">
-                <v:shape id="_x0000_i1044" type="#_x0000_t75" style="width:78.7pt;height:17.25pt" o:ole="" filled="t" fillcolor="#969696">
+                <v:shape id="_x0000_i1042" type="#_x0000_t75" style="width:78.6pt;height:17.25pt" o:ole="" filled="t" fillcolor="#969696">
                   <v:imagedata r:id="rId53" o:title=""/>
                 </v:shape>
-                <o:OLEObject Type="Embed" ProgID="Equation.3" ShapeID="_x0000_i1044" DrawAspect="Content" ObjectID="_1668371337" r:id="rId54"/>
+                <o:OLEObject Type="Embed" ProgID="Equation.3" ShapeID="_x0000_i1042" DrawAspect="Content" ObjectID="_1672042712" r:id="rId54"/>
               </w:object>
             </w:r>
           </w:p>
@@ -13034,7 +13151,7 @@
                 </mc:Choice>
                 <mc:Fallback>
                   <w:pict>
-                    <v:rect w14:anchorId="043AA474" id="Rechteck 637" o:spid="_x0000_s1026" style="position:absolute;margin-left:2.1pt;margin-top:3.35pt;width:221.65pt;height:123.75pt;z-index:251666432;visibility:visible;mso-wrap-style:square;mso-width-percent:0;mso-height-percent:0;mso-wrap-distance-left:9pt;mso-wrap-distance-top:0;mso-wrap-distance-right:9pt;mso-wrap-distance-bottom:0;mso-position-horizontal:absolute;mso-position-horizontal-relative:text;mso-position-vertical:absolute;mso-position-vertical-relative:text;mso-width-percent:0;mso-height-percent:0;mso-width-relative:page;mso-height-relative:page;v-text-anchor:top" o:gfxdata="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" filled="f" fillcolor="silver" strokecolor="#969696" strokeweight="5pt"/>
+                    <v:rect w14:anchorId="0034E432" id="Rechteck 637" o:spid="_x0000_s1026" style="position:absolute;margin-left:2.1pt;margin-top:3.35pt;width:221.65pt;height:123.75pt;z-index:251666432;visibility:visible;mso-wrap-style:square;mso-width-percent:0;mso-height-percent:0;mso-wrap-distance-left:9pt;mso-wrap-distance-top:0;mso-wrap-distance-right:9pt;mso-wrap-distance-bottom:0;mso-position-horizontal:absolute;mso-position-horizontal-relative:text;mso-position-vertical:absolute;mso-position-vertical-relative:text;mso-width-percent:0;mso-height-percent:0;mso-width-relative:page;mso-height-relative:page;v-text-anchor:top" o:gfxdata="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" filled="f" fillcolor="silver" strokecolor="#969696" strokeweight="5pt"/>
                   </w:pict>
                 </mc:Fallback>
               </mc:AlternateContent>
@@ -13139,10 +13256,10 @@
                 <w:szCs w:val="22"/>
               </w:rPr>
               <w:object w:dxaOrig="1980" w:dyaOrig="340">
-                <v:shape id="_x0000_i1045" type="#_x0000_t75" style="width:99pt;height:17.25pt" o:ole="">
+                <v:shape id="_x0000_i1043" type="#_x0000_t75" style="width:98.9pt;height:17.25pt" o:ole="">
                   <v:imagedata r:id="rId56" o:title=""/>
                 </v:shape>
-                <o:OLEObject Type="Embed" ProgID="Equation.3" ShapeID="_x0000_i1045" DrawAspect="Content" ObjectID="_1668371338" r:id="rId57"/>
+                <o:OLEObject Type="Embed" ProgID="Equation.3" ShapeID="_x0000_i1043" DrawAspect="Content" ObjectID="_1672042713" r:id="rId57"/>
               </w:object>
             </w:r>
           </w:p>
@@ -13381,10 +13498,10 @@
           <w:szCs w:val="22"/>
         </w:rPr>
         <w:object w:dxaOrig="4040" w:dyaOrig="680">
-          <v:shape id="_x0000_i1046" type="#_x0000_t75" style="width:201.8pt;height:33.75pt" o:ole="">
+          <v:shape id="_x0000_i1044" type="#_x0000_t75" style="width:201.85pt;height:33.75pt" o:ole="">
             <v:imagedata r:id="rId59" o:title=""/>
           </v:shape>
-          <o:OLEObject Type="Embed" ProgID="Equation.3" ShapeID="_x0000_i1046" DrawAspect="Content" ObjectID="_1668371339" r:id="rId60"/>
+          <o:OLEObject Type="Embed" ProgID="Equation.3" ShapeID="_x0000_i1044" DrawAspect="Content" ObjectID="_1672042714" r:id="rId60"/>
         </w:object>
       </w:r>
       <w:r>
@@ -13413,10 +13530,10 @@
           <w:szCs w:val="22"/>
         </w:rPr>
         <w:object w:dxaOrig="620" w:dyaOrig="279">
-          <v:shape id="_x0000_i1047" type="#_x0000_t75" style="width:30.75pt;height:14.25pt" o:ole="">
+          <v:shape id="_x0000_i1045" type="#_x0000_t75" style="width:30.7pt;height:14.15pt" o:ole="">
             <v:imagedata r:id="rId61" o:title=""/>
           </v:shape>
-          <o:OLEObject Type="Embed" ProgID="Equation.3" ShapeID="_x0000_i1047" DrawAspect="Content" ObjectID="_1668371340" r:id="rId62"/>
+          <o:OLEObject Type="Embed" ProgID="Equation.3" ShapeID="_x0000_i1045" DrawAspect="Content" ObjectID="_1672042715" r:id="rId62"/>
         </w:object>
       </w:r>
     </w:p>
@@ -13473,10 +13590,10 @@
           <w:szCs w:val="22"/>
         </w:rPr>
         <w:object w:dxaOrig="620" w:dyaOrig="279">
-          <v:shape id="_x0000_i1048" type="#_x0000_t75" style="width:30.75pt;height:14.25pt" o:ole="">
+          <v:shape id="_x0000_i1046" type="#_x0000_t75" style="width:30.7pt;height:14.15pt" o:ole="">
             <v:imagedata r:id="rId63" o:title=""/>
           </v:shape>
-          <o:OLEObject Type="Embed" ProgID="Equation.3" ShapeID="_x0000_i1048" DrawAspect="Content" ObjectID="_1668371341" r:id="rId64"/>
+          <o:OLEObject Type="Embed" ProgID="Equation.3" ShapeID="_x0000_i1046" DrawAspect="Content" ObjectID="_1672042716" r:id="rId64"/>
         </w:object>
       </w:r>
       <w:r>
@@ -13541,10 +13658,10 @@
           <w:szCs w:val="22"/>
         </w:rPr>
         <w:object w:dxaOrig="2299" w:dyaOrig="740">
-          <v:shape id="_x0000_i1049" type="#_x0000_t75" style="width:114.7pt;height:36.75pt" o:ole="">
+          <v:shape id="_x0000_i1047" type="#_x0000_t75" style="width:114.75pt;height:36.85pt" o:ole="">
             <v:imagedata r:id="rId65" o:title=""/>
           </v:shape>
-          <o:OLEObject Type="Embed" ProgID="Equation.3" ShapeID="_x0000_i1049" DrawAspect="Content" ObjectID="_1668371342" r:id="rId66"/>
+          <o:OLEObject Type="Embed" ProgID="Equation.3" ShapeID="_x0000_i1047" DrawAspect="Content" ObjectID="_1672042717" r:id="rId66"/>
         </w:object>
       </w:r>
     </w:p>
@@ -13633,7 +13750,17 @@
           <w:szCs w:val="22"/>
           <w:lang w:val="en-GB"/>
         </w:rPr>
-        <w:t xml:space="preserve"> (rad/s)</w:t>
+        <w:t xml:space="preserve"> (rad/s</w:t>
+      </w:r>
+      <w:proofErr w:type="gramStart"/>
+      <w:r>
+        <w:rPr>
+          <w:rFonts w:ascii="Arial" w:hAnsi="Arial" w:cs="Arial"/>
+          <w:sz w:val="22"/>
+          <w:szCs w:val="22"/>
+          <w:lang w:val="en-GB"/>
+        </w:rPr>
+        <w:t>)</w:t>
       </w:r>
       <w:r>
         <w:rPr>
@@ -13644,6 +13771,7 @@
         </w:rPr>
         <w:t xml:space="preserve"> ,</w:t>
       </w:r>
+      <w:proofErr w:type="gramEnd"/>
       <w:r>
         <w:rPr>
           <w:rFonts w:ascii="Arial" w:hAnsi="Arial" w:cs="Arial"/>
@@ -13670,10 +13798,10 @@
           <w:szCs w:val="22"/>
         </w:rPr>
         <w:object w:dxaOrig="660" w:dyaOrig="279">
-          <v:shape id="_x0000_i1050" type="#_x0000_t75" style="width:33pt;height:14.25pt" o:ole="">
+          <v:shape id="_x0000_i1048" type="#_x0000_t75" style="width:33.05pt;height:14.15pt" o:ole="">
             <v:imagedata r:id="rId67" o:title=""/>
           </v:shape>
-          <o:OLEObject Type="Embed" ProgID="Equation.3" ShapeID="_x0000_i1050" DrawAspect="Content" ObjectID="_1668371343" r:id="rId68"/>
+          <o:OLEObject Type="Embed" ProgID="Equation.3" ShapeID="_x0000_i1048" DrawAspect="Content" ObjectID="_1672042718" r:id="rId68"/>
         </w:object>
       </w:r>
       <w:r>
@@ -13757,10 +13885,10 @@
           <w:szCs w:val="22"/>
         </w:rPr>
         <w:object w:dxaOrig="620" w:dyaOrig="279">
-          <v:shape id="_x0000_i1051" type="#_x0000_t75" style="width:30.75pt;height:14.25pt" o:ole="">
+          <v:shape id="_x0000_i1049" type="#_x0000_t75" style="width:30.7pt;height:14.15pt" o:ole="">
             <v:imagedata r:id="rId69" o:title=""/>
           </v:shape>
-          <o:OLEObject Type="Embed" ProgID="Equation.3" ShapeID="_x0000_i1051" DrawAspect="Content" ObjectID="_1668371344" r:id="rId70"/>
+          <o:OLEObject Type="Embed" ProgID="Equation.3" ShapeID="_x0000_i1049" DrawAspect="Content" ObjectID="_1672042719" r:id="rId70"/>
         </w:object>
       </w:r>
       <w:r>
@@ -14394,7 +14522,25 @@
         <w:sz w:val="20"/>
         <w:szCs w:val="20"/>
       </w:rPr>
-      <w:t>HAW, SiSy  HS2016</w:t>
+      <w:t xml:space="preserve">HAW, </w:t>
+    </w:r>
+    <w:proofErr w:type="gramStart"/>
+    <w:r>
+      <w:rPr>
+        <w:rFonts w:ascii="Arial" w:hAnsi="Arial" w:cs="Arial"/>
+        <w:sz w:val="20"/>
+        <w:szCs w:val="20"/>
+      </w:rPr>
+      <w:t>SiSy  HS</w:t>
+    </w:r>
+    <w:proofErr w:type="gramEnd"/>
+    <w:r>
+      <w:rPr>
+        <w:rFonts w:ascii="Arial" w:hAnsi="Arial" w:cs="Arial"/>
+        <w:sz w:val="20"/>
+        <w:szCs w:val="20"/>
+      </w:rPr>
+      <w:t>2016</w:t>
     </w:r>
     <w:r>
       <w:rPr>
@@ -16985,6 +17131,9 @@
     <w:lsdException w:name="Table Subtle 1" w:semiHidden="1" w:unhideWhenUsed="1"/>
     <w:lsdException w:name="Table Subtle 2" w:semiHidden="1" w:unhideWhenUsed="1"/>
     <w:lsdException w:name="Table Web 1" w:semiHidden="1" w:unhideWhenUsed="1"/>
+    <w:lsdException w:name="Table Web 2" w:semiHidden="1" w:unhideWhenUsed="1"/>
+    <w:lsdException w:name="Table Web 3" w:semiHidden="1" w:unhideWhenUsed="1"/>
+    <w:lsdException w:name="Table Theme" w:semiHidden="1" w:unhideWhenUsed="1"/>
     <w:lsdException w:name="Placeholder Text" w:semiHidden="1" w:uiPriority="99"/>
     <w:lsdException w:name="No Spacing" w:uiPriority="1" w:qFormat="1"/>
     <w:lsdException w:name="Light Shading" w:uiPriority="60"/>
@@ -17687,7 +17836,7 @@
 </file>
 
 <file path=customXml/itemProps1.xml><?xml version="1.0" encoding="utf-8"?>
-<ds:datastoreItem xmlns:ds="http://schemas.openxmlformats.org/officeDocument/2006/customXml" ds:itemID="{BECEB341-3154-43AF-88CA-7D997453C25A}">
+<ds:datastoreItem xmlns:ds="http://schemas.openxmlformats.org/officeDocument/2006/customXml" ds:itemID="{6814DFE9-0524-495C-88A9-161BF5C87600}">
   <ds:schemaRefs>
     <ds:schemaRef ds:uri="http://schemas.openxmlformats.org/officeDocument/2006/bibliography"/>
   </ds:schemaRefs>

</xml_diff>